<commit_message>
Synclist en toevoeging registreren
</commit_message>
<xml_diff>
--- a/Documents/Netwerk configuratie om Freeswitch te laten werken.docx
+++ b/Documents/Netwerk configuratie om Freeswitch te laten werken.docx
@@ -699,6 +699,68 @@
       <w:r>
         <w:t>: 10.0.128.5 met subnet: 255.255.255.0</w:t>
       </w:r>
+      <w:r>
+        <w:t>.</w:t>
+      </w:r>
+    </w:p>
+    <w:p/>
+    <w:p>
+      <w:proofErr w:type="spellStart"/>
+      <w:r>
+        <w:t>Noot</w:t>
+      </w:r>
+      <w:proofErr w:type="spellEnd"/>
+      <w:r>
+        <w:t xml:space="preserve">: </w:t>
+      </w:r>
+      <w:proofErr w:type="spellStart"/>
+      <w:r>
+        <w:t>dit</w:t>
+      </w:r>
+      <w:proofErr w:type="spellEnd"/>
+      <w:r>
+        <w:t xml:space="preserve"> is de </w:t>
+      </w:r>
+      <w:proofErr w:type="spellStart"/>
+      <w:r>
+        <w:t>situatie</w:t>
+      </w:r>
+      <w:proofErr w:type="spellEnd"/>
+      <w:r>
+        <w:t xml:space="preserve"> </w:t>
+      </w:r>
+      <w:proofErr w:type="spellStart"/>
+      <w:r>
+        <w:t>zoals</w:t>
+      </w:r>
+      <w:proofErr w:type="spellEnd"/>
+      <w:r>
+        <w:t xml:space="preserve"> die </w:t>
+      </w:r>
+      <w:proofErr w:type="spellStart"/>
+      <w:r>
+        <w:t>geldig</w:t>
+      </w:r>
+      <w:proofErr w:type="spellEnd"/>
+      <w:r>
+        <w:t xml:space="preserve"> is op de </w:t>
+      </w:r>
+      <w:proofErr w:type="spellStart"/>
+      <w:r>
+        <w:t>werkplek</w:t>
+      </w:r>
+      <w:proofErr w:type="spellEnd"/>
+      <w:r>
+        <w:t xml:space="preserve"> in Den </w:t>
+      </w:r>
+      <w:proofErr w:type="spellStart"/>
+      <w:r>
+        <w:t>Helder</w:t>
+      </w:r>
+      <w:proofErr w:type="spellEnd"/>
+      <w:r>
+        <w:t xml:space="preserve">.  </w:t>
+      </w:r>
     </w:p>
     <w:p>
       <w:r>
@@ -750,6 +812,21 @@
             </a:graphic>
           </wp:inline>
         </w:drawing>
+      </w:r>
+    </w:p>
+    <w:p>
+      <w:pPr>
+        <w:rPr>
+          <w:noProof/>
+        </w:rPr>
+      </w:pPr>
+    </w:p>
+    <w:p>
+      <w:r>
+        <w:rPr>
+          <w:noProof/>
+        </w:rPr>
+        <w:t>Thuis in Rheden, moet de LAN adapter verbonden worden met de netgear router. Deze heeft als ip adres: 192.168.2.16</w:t>
       </w:r>
     </w:p>
     <w:sectPr>

</xml_diff>